<commit_message>
Rewrite 3.0 with comments added
</commit_message>
<xml_diff>
--- a/Description.docx
+++ b/Description.docx
@@ -12,7 +12,22 @@
     </w:p>
     <w:p>
       <w:r>
-        <w:t xml:space="preserve">APIPA monitor is a watchdog service that monitors network interfaces and resets them if they have an APIPA address or if they are unable to ping the default gateway. It was written to handle a problem we were having with VMs in our virtual environment occasionally losing their IP and falling back to an automatic private IP address (APIPA or the 169.254.x.x range). </w:t>
+        <w:t>APIPA monitor is a watchdog service that monitors network interfaces and resets them if they have an APIPA address or if they are unable to ping the default gateway. It was written to handle a problem we were having with</w:t>
+      </w:r>
+      <w:r>
+        <w:t xml:space="preserve"> Windows</w:t>
+      </w:r>
+      <w:r>
+        <w:t xml:space="preserve"> VMs in our virtual environment occasionally losing their IP and falling back to an automatic private IP address (APIPA or the 169.254.x.x range). </w:t>
+      </w:r>
+      <w:r>
+        <w:t xml:space="preserve">And yes, you are right if you are thinking there should be no need for this app. If you have figured out the APIPA issue, </w:t>
+      </w:r>
+      <w:r>
+        <w:t xml:space="preserve">please </w:t>
+      </w:r>
+      <w:r>
+        <w:t>send me an email!</w:t>
       </w:r>
     </w:p>
     <w:p>
@@ -25,35 +40,65 @@
     </w:p>
     <w:p>
       <w:r>
-        <w:t xml:space="preserve">The service wakes up on a user specified interval (default every 10 seconds), and tests IPV4 enabled interfaces for 169.254 addressing. If an APIPA address is present, the service disables and then re-enables the NIC which clears the problem. </w:t>
-      </w:r>
-      <w:r>
-        <w:t>For NICS that should have APIPA addresses, including the word “APIPA” anywhere in the NIC interface NAME (right-click, rename network adapter), will prevent APIPA Monitor from processing that interface. The loopback interface and any interface with “Microsoft Failover Cluster Virtual Adapter” in the DESCRIPTION are also skipped. Microsoft’s clustering uses APIPA addressing on the cluster virtual adapter, so not a good idea to reset that every 10 seconds.</w:t>
-      </w:r>
-    </w:p>
-    <w:p>
-      <w:r>
-        <w:t xml:space="preserve">A configurable option </w:t>
-      </w:r>
-      <w:r>
-        <w:t xml:space="preserve">that is </w:t>
-      </w:r>
-      <w:r>
-        <w:t xml:space="preserve">on by default, but may be turned off is APIPA monitor also pings the default gateway every “x” seconds (default 30). </w:t>
-      </w:r>
-      <w:r>
-        <w:t xml:space="preserve">The test tries up to 3 times on 2 second intervals to ping the default gateway. The first of the three to succeed results in successful result and terminates the test. If all three pings fail, the gateway test fails. </w:t>
-      </w:r>
-      <w:proofErr w:type="gramStart"/>
-      <w:r>
-        <w:t>Also</w:t>
-      </w:r>
-      <w:proofErr w:type="gramEnd"/>
-      <w:r>
-        <w:t xml:space="preserve"> configurable, but by default</w:t>
-      </w:r>
-      <w:r>
-        <w:t xml:space="preserve"> set to 1, is the number of gateway failures that must occur before triggering a NIC reset due to being unable to ping the gateway.</w:t>
+        <w:t>The service wakes up on a user specified interval (</w:t>
+      </w:r>
+      <w:r>
+        <w:t xml:space="preserve">-i option: </w:t>
+      </w:r>
+      <w:r>
+        <w:t xml:space="preserve">default every 10 seconds), and tests IPV4 enabled interfaces for 169.254 addressing. If an APIPA address is present, the service disables and then re-enables the NIC which clears the problem. </w:t>
+      </w:r>
+      <w:r>
+        <w:t xml:space="preserve">For NICS that should have APIPA addresses, including the word “APIPA” anywhere in the NIC interface NAME (right-click, rename network adapter), will prevent APIPA Monitor from processing that interface. The loopback interface and any interface with “Microsoft Failover Cluster Virtual Adapter” in the DESCRIPTION are also skipped. Microsoft’s clustering uses APIPA addressing on the cluster virtual adapter, so </w:t>
+      </w:r>
+      <w:r>
+        <w:t xml:space="preserve">it is </w:t>
+      </w:r>
+      <w:r>
+        <w:t xml:space="preserve">not </w:t>
+      </w:r>
+      <w:r>
+        <w:t>best practice</w:t>
+      </w:r>
+      <w:bookmarkStart w:id="0" w:name="_GoBack"/>
+      <w:bookmarkEnd w:id="0"/>
+      <w:r>
+        <w:t xml:space="preserve"> to reset </w:t>
+      </w:r>
+      <w:r>
+        <w:t>it every 10 seconds.</w:t>
+      </w:r>
+    </w:p>
+    <w:p>
+      <w:r>
+        <w:t xml:space="preserve">The service optionally </w:t>
+      </w:r>
+      <w:r>
+        <w:t>pings the default gateway every “x” seconds (</w:t>
+      </w:r>
+      <w:r>
+        <w:t xml:space="preserve">-g option: </w:t>
+      </w:r>
+      <w:r>
+        <w:t xml:space="preserve">default 30). </w:t>
+      </w:r>
+      <w:r>
+        <w:t>The test tries up to 3 times on 2 second intervals to ping the default gateway. The first of the three to succeed results in</w:t>
+      </w:r>
+      <w:r>
+        <w:t xml:space="preserve"> a</w:t>
+      </w:r>
+      <w:r>
+        <w:t xml:space="preserve"> successful </w:t>
+      </w:r>
+      <w:r>
+        <w:t>test</w:t>
+      </w:r>
+      <w:r>
+        <w:t xml:space="preserve"> and terminates the test. If all three pings fail, the gateway test fails. </w:t>
+      </w:r>
+      <w:r>
+        <w:t>The “maximum gateway fails” parameter (-f option: default 1) determines how many gateway test fails must occur before the service resets the NIC due to an unreachable gateway. To DISABLE gateway ping tests, set the -g option to zero.</w:t>
       </w:r>
     </w:p>
     <w:p>
@@ -89,10 +134,28 @@
         <w:t xml:space="preserve"> interval</w:t>
       </w:r>
       <w:r>
-        <w:t xml:space="preserve"> - how often the service activates. Tests for APIPA on every   activation and resets adapter if APIPA address is active. Optional gateway ping test at spec</w:t>
-      </w:r>
-      <w:r>
-        <w:t>ified intervals. Default 10 seconds if not specified</w:t>
+        <w:t xml:space="preserve"> - how often the service activ</w:t>
+      </w:r>
+      <w:r>
+        <w:t>ates. Tests for APIPA on every</w:t>
+      </w:r>
+      <w:r>
+        <w:t xml:space="preserve"> activation and resets </w:t>
+      </w:r>
+      <w:r>
+        <w:t xml:space="preserve">the </w:t>
+      </w:r>
+      <w:r>
+        <w:t xml:space="preserve">adapter if </w:t>
+      </w:r>
+      <w:r>
+        <w:t xml:space="preserve">an </w:t>
+      </w:r>
+      <w:r>
+        <w:t xml:space="preserve">APIPA address is </w:t>
+      </w:r>
+      <w:r>
+        <w:t>present</w:t>
       </w:r>
       <w:r>
         <w:t>.</w:t>
@@ -129,7 +192,13 @@
         <w:t xml:space="preserve">ping tests against the default </w:t>
       </w:r>
       <w:r>
-        <w:t>gateway. Test is a series of 3 pings at 2 sec in</w:t>
+        <w:t xml:space="preserve">gateway. </w:t>
+      </w:r>
+      <w:r>
+        <w:t>The t</w:t>
+      </w:r>
+      <w:r>
+        <w:t>est is a series of 3 pings at 2 sec in</w:t>
       </w:r>
       <w:r>
         <w:t xml:space="preserve">tervals. If all fail, the test </w:t>
@@ -141,10 +210,22 @@
         <w:t>The d</w:t>
       </w:r>
       <w:r>
-        <w:t xml:space="preserve">efault </w:t>
-      </w:r>
-      <w:r>
-        <w:t>is every 30 seconds. SETTING TO ZERO disables gateway ping tests. Note: gateway tests happen when the service activates (polling interval), so the test happens on the first poll activation after the gateway test interval is reached.</w:t>
+        <w:t>efault</w:t>
+      </w:r>
+      <w:r>
+        <w:t xml:space="preserve"> interval</w:t>
+      </w:r>
+      <w:r>
+        <w:t xml:space="preserve"> </w:t>
+      </w:r>
+      <w:r>
+        <w:t xml:space="preserve">is every 30 seconds. Note: </w:t>
+      </w:r>
+      <w:r>
+        <w:t>G</w:t>
+      </w:r>
+      <w:r>
+        <w:t>ateway tests happen when the service activates (polling interval), so the test happens on the first poll activation after the gateway test interval is reached.</w:t>
       </w:r>
     </w:p>
     <w:p>
@@ -183,7 +264,22 @@
         <w:t xml:space="preserve"> fail before the adapter is </w:t>
       </w:r>
       <w:r>
-        <w:t>reset due no response from gateway. Default is 1, reset on 1st failure.</w:t>
+        <w:t>reset due</w:t>
+      </w:r>
+      <w:r>
+        <w:t xml:space="preserve"> to an unresponsive </w:t>
+      </w:r>
+      <w:r>
+        <w:t xml:space="preserve">gateway. </w:t>
+      </w:r>
+      <w:r>
+        <w:t>The d</w:t>
+      </w:r>
+      <w:r>
+        <w:t>ef</w:t>
+      </w:r>
+      <w:r>
+        <w:t>ault is 1 which resets the NIC on the first gateway test failure.</w:t>
       </w:r>
     </w:p>
     <w:p>
@@ -208,13 +304,19 @@
         <w:t>:</w:t>
       </w:r>
       <w:r>
-        <w:t xml:space="preserve">  Number of seconds to hold-off between ada</w:t>
+        <w:t xml:space="preserve">  Number of seconds in back-off period</w:t>
+      </w:r>
+      <w:r>
+        <w:t xml:space="preserve"> between ada</w:t>
       </w:r>
       <w:r>
         <w:t xml:space="preserve">pter resets. This is to prevent </w:t>
       </w:r>
       <w:r>
-        <w:t>back to back resets. Default is 25 secs.</w:t>
+        <w:t>back to back resets and allow DHCP to do its thing.</w:t>
+      </w:r>
+      <w:r>
+        <w:t xml:space="preserve"> Default is 25 secs.</w:t>
       </w:r>
     </w:p>
     <w:p>
@@ -278,13 +380,22 @@
         <w:t>= "</w:t>
       </w:r>
       <w:r>
-        <w:t>\”c:\bin\APIPA Monitor</w:t>
+        <w:t>\</w:t>
+      </w:r>
+      <w:r>
+        <w:t>"</w:t>
+      </w:r>
+      <w:r>
+        <w:t>c:\bin\APIPA Monitor</w:t>
       </w:r>
       <w:r>
         <w:t>.exe</w:t>
       </w:r>
       <w:r>
-        <w:t>\”</w:t>
+        <w:t>\</w:t>
+      </w:r>
+      <w:r>
+        <w:t>"</w:t>
       </w:r>
       <w:r>
         <w:t xml:space="preserve"> -i 10 -g 25 -f 2 -h 45" </w:t>
@@ -293,21 +404,6 @@
     <w:p>
       <w:pPr>
         <w:ind w:left="360"/>
-      </w:pPr>
-      <w:r>
-        <w:t xml:space="preserve">You may also test parameter settings by entering arguments on the General tab of the Services window, but those are </w:t>
-      </w:r>
-      <w:proofErr w:type="gramStart"/>
-      <w:r>
-        <w:t>one time</w:t>
-      </w:r>
-      <w:proofErr w:type="gramEnd"/>
-      <w:r>
-        <w:t xml:space="preserve"> settings and will not persist to the next startup session.</w:t>
-      </w:r>
-    </w:p>
-    <w:p>
-      <w:pPr>
         <w:rPr>
           <w:rFonts w:asciiTheme="majorHAnsi" w:eastAsiaTheme="majorEastAsia" w:hAnsiTheme="majorHAnsi" w:cstheme="majorBidi"/>
           <w:color w:val="2F5496" w:themeColor="accent1" w:themeShade="BF"/>
@@ -316,6 +412,23 @@
         </w:rPr>
       </w:pPr>
       <w:r>
+        <w:t>You may also test parameter settings by entering arguments on the General</w:t>
+      </w:r>
+      <w:r>
+        <w:t xml:space="preserve"> tab of the Services window; however, the</w:t>
+      </w:r>
+      <w:r>
+        <w:t xml:space="preserve">se are </w:t>
+      </w:r>
+      <w:proofErr w:type="gramStart"/>
+      <w:r>
+        <w:t>one time</w:t>
+      </w:r>
+      <w:proofErr w:type="gramEnd"/>
+      <w:r>
+        <w:t xml:space="preserve"> settings and will not persist to the next startup session.</w:t>
+      </w:r>
+      <w:r>
         <w:br w:type="page"/>
       </w:r>
     </w:p>
@@ -357,15 +470,111 @@
         </w:numPr>
       </w:pPr>
       <w:r>
-        <w:t xml:space="preserve">Run the EXE with a “-install” switch. You can optionally follow the “-install” switch with desired settings. Example – to install with an APIPA address check every 15 seconds, a gateway failure </w:t>
-      </w:r>
-      <w:proofErr w:type="gramStart"/>
-      <w:r>
-        <w:t>test</w:t>
-      </w:r>
-      <w:proofErr w:type="gramEnd"/>
-      <w:r>
-        <w:t xml:space="preserve"> every 45 seconds with 2 gateway failures required before an adapter reset, and a reset holdoff value of 90 seconds, use:</w:t>
+        <w:t>Run the EXE with a “-install” switch. You can optionally follow the “-install” switch with desired settings. Example</w:t>
+      </w:r>
+      <w:r>
+        <w:t>,</w:t>
+      </w:r>
+    </w:p>
+    <w:p>
+      <w:pPr>
+        <w:pStyle w:val="NoSpacing"/>
+        <w:numPr>
+          <w:ilvl w:val="1"/>
+          <w:numId w:val="2"/>
+        </w:numPr>
+      </w:pPr>
+      <w:r>
+        <w:t>You want the service to activate and check for an APIPA address every 15 seconds,</w:t>
+      </w:r>
+    </w:p>
+    <w:p>
+      <w:pPr>
+        <w:pStyle w:val="NoSpacing"/>
+        <w:numPr>
+          <w:ilvl w:val="1"/>
+          <w:numId w:val="2"/>
+        </w:numPr>
+      </w:pPr>
+      <w:r>
+        <w:t>You want to check for an unreachable gateway every 45 seconds,</w:t>
+      </w:r>
+    </w:p>
+    <w:p>
+      <w:pPr>
+        <w:pStyle w:val="NoSpacing"/>
+        <w:numPr>
+          <w:ilvl w:val="1"/>
+          <w:numId w:val="2"/>
+        </w:numPr>
+      </w:pPr>
+      <w:r>
+        <w:t>You want to allow one gateway test</w:t>
+      </w:r>
+      <w:r>
+        <w:t xml:space="preserve"> (3-ping series)</w:t>
+      </w:r>
+      <w:r>
+        <w:t xml:space="preserve"> to fail without resetting the NIC. On the second failure, you want to reset the NIC,</w:t>
+      </w:r>
+    </w:p>
+    <w:p>
+      <w:pPr>
+        <w:pStyle w:val="NoSpacing"/>
+        <w:numPr>
+          <w:ilvl w:val="1"/>
+          <w:numId w:val="2"/>
+        </w:numPr>
+      </w:pPr>
+      <w:r>
+        <w:t>Once the NIC is reset, you</w:t>
+      </w:r>
+      <w:r>
+        <w:t xml:space="preserve"> don’t</w:t>
+      </w:r>
+      <w:r>
+        <w:t xml:space="preserve"> want </w:t>
+      </w:r>
+      <w:r>
+        <w:t>to</w:t>
+      </w:r>
+      <w:r>
+        <w:t xml:space="preserve"> reset it again for at least 90 seconds,</w:t>
+      </w:r>
+    </w:p>
+    <w:p>
+      <w:pPr>
+        <w:pStyle w:val="NoSpacing"/>
+        <w:spacing w:before="120"/>
+        <w:ind w:left="720"/>
+      </w:pPr>
+      <w:r>
+        <w:t>use:  "</w:t>
+      </w:r>
+      <w:r>
+        <w:t>APIPA Monitor.exe</w:t>
+      </w:r>
+      <w:r>
+        <w:t>"</w:t>
+      </w:r>
+      <w:r>
+        <w:t xml:space="preserve"> -install -i 15 -g 45 -f 2</w:t>
+      </w:r>
+      <w:r>
+        <w:t xml:space="preserve"> </w:t>
+      </w:r>
+      <w:r>
+        <w:t>-h 90</w:t>
+      </w:r>
+    </w:p>
+    <w:p>
+      <w:pPr>
+        <w:pStyle w:val="NoSpacing"/>
+        <w:spacing w:before="120"/>
+        <w:ind w:left="720"/>
+      </w:pPr>
+      <w:r>
+        <w:t>To install with default parameters:</w:t>
       </w:r>
     </w:p>
     <w:p>
@@ -378,33 +587,16 @@
         <w:spacing w:before="120"/>
       </w:pPr>
       <w:r>
-        <w:t>“APIPA Monitor.exe” -install -i 15 -g 45 -h 90 -f 2</w:t>
-      </w:r>
-    </w:p>
-    <w:p>
-      <w:pPr>
-        <w:pStyle w:val="NoSpacing"/>
-        <w:spacing w:before="120"/>
-        <w:ind w:left="720"/>
-      </w:pPr>
-      <w:r>
-        <w:t>To install with default parameters:</w:t>
-      </w:r>
-    </w:p>
-    <w:p>
-      <w:pPr>
-        <w:pStyle w:val="NoSpacing"/>
-        <w:numPr>
-          <w:ilvl w:val="1"/>
-          <w:numId w:val="2"/>
-        </w:numPr>
-        <w:spacing w:before="120"/>
-      </w:pPr>
-      <w:r>
         <w:t xml:space="preserve"> </w:t>
       </w:r>
       <w:r>
-        <w:t>“APIPA Monitor.exe”</w:t>
+        <w:t>"</w:t>
+      </w:r>
+      <w:r>
+        <w:t>APIPA Monitor.exe</w:t>
+      </w:r>
+      <w:r>
+        <w:t>"</w:t>
       </w:r>
       <w:r>
         <w:t xml:space="preserve"> -install</w:t>
@@ -420,10 +612,25 @@
         <w:spacing w:before="120"/>
       </w:pPr>
       <w:r>
-        <w:t xml:space="preserve">This installs the </w:t>
-      </w:r>
-      <w:r>
-        <w:t>service to run as the local system account, with a start type of Automatic (Delayed) and the starts the service.</w:t>
+        <w:t>The</w:t>
+      </w:r>
+      <w:r>
+        <w:t xml:space="preserve"> </w:t>
+      </w:r>
+      <w:r>
+        <w:t xml:space="preserve">service </w:t>
+      </w:r>
+      <w:r>
+        <w:t xml:space="preserve">will </w:t>
+      </w:r>
+      <w:r>
+        <w:t>run as the local system account, with a start</w:t>
+      </w:r>
+      <w:r>
+        <w:t xml:space="preserve"> type of Automatic (Delayed).</w:t>
+      </w:r>
+      <w:r>
+        <w:t xml:space="preserve"> </w:t>
       </w:r>
     </w:p>
     <w:p>
@@ -436,27 +643,8 @@
         <w:spacing w:before="120"/>
       </w:pPr>
       <w:r>
-        <w:t>Event viewer tracks actions – look for a source of “</w:t>
-      </w:r>
-      <w:proofErr w:type="spellStart"/>
-      <w:r>
-        <w:t>apipamon</w:t>
-      </w:r>
-      <w:proofErr w:type="spellEnd"/>
-      <w:r>
-        <w:t>” for events.</w:t>
-      </w:r>
-    </w:p>
-    <w:p>
-      <w:pPr>
-        <w:pStyle w:val="NoSpacing"/>
-        <w:spacing w:before="120"/>
-      </w:pPr>
-      <w:r>
-        <w:t>To uninstall:</w:t>
-      </w:r>
-      <w:bookmarkStart w:id="0" w:name="_GoBack"/>
-      <w:bookmarkEnd w:id="0"/>
+        <w:t>Installation automatically starts the service.</w:t>
+      </w:r>
     </w:p>
     <w:p>
       <w:pPr>
@@ -468,7 +656,55 @@
         <w:spacing w:before="120"/>
       </w:pPr>
       <w:r>
-        <w:t>“APIPA Monitor.exe” -uninstall</w:t>
+        <w:t xml:space="preserve">Event viewer tracks actions – </w:t>
+      </w:r>
+      <w:r>
+        <w:t>filter Event Viewer for a</w:t>
+      </w:r>
+      <w:r>
+        <w:t xml:space="preserve"> source of “</w:t>
+      </w:r>
+      <w:proofErr w:type="spellStart"/>
+      <w:r>
+        <w:t>apipamon</w:t>
+      </w:r>
+      <w:proofErr w:type="spellEnd"/>
+      <w:r>
+        <w:t>”</w:t>
+      </w:r>
+      <w:r>
+        <w:t xml:space="preserve"> to locate events.</w:t>
+      </w:r>
+    </w:p>
+    <w:p>
+      <w:pPr>
+        <w:pStyle w:val="NoSpacing"/>
+        <w:spacing w:before="120"/>
+      </w:pPr>
+      <w:r>
+        <w:t>To uninstall:</w:t>
+      </w:r>
+    </w:p>
+    <w:p>
+      <w:pPr>
+        <w:pStyle w:val="NoSpacing"/>
+        <w:numPr>
+          <w:ilvl w:val="0"/>
+          <w:numId w:val="2"/>
+        </w:numPr>
+        <w:spacing w:before="120"/>
+      </w:pPr>
+      <w:r>
+        <w:t>"</w:t>
+      </w:r>
+      <w:r>
+        <w:t>APIPA Monitor.exe</w:t>
+      </w:r>
+      <w:r>
+        <w:t>"</w:t>
+      </w:r>
+      <w:r>
+        <w:t xml:space="preserve"> -uninstall</w:t>
       </w:r>
     </w:p>
     <w:p>
@@ -603,6 +839,19 @@
     <w:proofErr w:type="spellEnd"/>
     <w:r>
       <w:t>)</w:t>
+    </w:r>
+  </w:p>
+  <w:p>
+    <w:pPr>
+      <w:rPr>
+        <w:color w:val="4472C4" w:themeColor="accent1"/>
+      </w:rPr>
+    </w:pPr>
+    <w:r>
+      <w:rPr>
+        <w:color w:val="4472C4" w:themeColor="accent1"/>
+      </w:rPr>
+      <w:t>Michael Dumdei, Texarkana College</w:t>
     </w:r>
   </w:p>
   <w:p>
@@ -1408,6 +1657,36 @@
       <w:spacing w:after="0" w:line="240" w:lineRule="auto"/>
     </w:pPr>
   </w:style>
+  <w:style w:type="paragraph" w:styleId="BalloonText">
+    <w:name w:val="Balloon Text"/>
+    <w:basedOn w:val="Normal"/>
+    <w:link w:val="BalloonTextChar"/>
+    <w:uiPriority w:val="99"/>
+    <w:semiHidden/>
+    <w:unhideWhenUsed/>
+    <w:rsid w:val="00E35C9D"/>
+    <w:pPr>
+      <w:spacing w:after="0" w:line="240" w:lineRule="auto"/>
+    </w:pPr>
+    <w:rPr>
+      <w:rFonts w:ascii="Segoe UI" w:hAnsi="Segoe UI" w:cs="Segoe UI"/>
+      <w:sz w:val="18"/>
+      <w:szCs w:val="18"/>
+    </w:rPr>
+  </w:style>
+  <w:style w:type="character" w:customStyle="1" w:styleId="BalloonTextChar">
+    <w:name w:val="Balloon Text Char"/>
+    <w:basedOn w:val="DefaultParagraphFont"/>
+    <w:link w:val="BalloonText"/>
+    <w:uiPriority w:val="99"/>
+    <w:semiHidden/>
+    <w:rsid w:val="00E35C9D"/>
+    <w:rPr>
+      <w:rFonts w:ascii="Segoe UI" w:hAnsi="Segoe UI" w:cs="Segoe UI"/>
+      <w:sz w:val="18"/>
+      <w:szCs w:val="18"/>
+    </w:rPr>
+  </w:style>
 </w:styles>
 </file>
 

</xml_diff>